<commit_message>
Functioneel ontwerp & logboek update
</commit_message>
<xml_diff>
--- a/documentatie/kerntaak 1 (voor project)/Techniesch ontwerp.docx
+++ b/documentatie/kerntaak 1 (voor project)/Techniesch ontwerp.docx
@@ -10,6 +10,7 @@
           <w:docPartUnique/>
         </w:docPartObj>
       </w:sdtPr>
+      <w:sdtEndPr/>
       <w:sdtContent>
         <w:p>
           <w:r>
@@ -99,6 +100,7 @@
                                     <w:dataBinding w:prefixMappings="xmlns:ns0='http://purl.org/dc/elements/1.1/' xmlns:ns1='http://schemas.openxmlformats.org/package/2006/metadata/core-properties' " w:xpath="/ns1:coreProperties[1]/ns0:title[1]" w:storeItemID="{6C3C8BC8-F283-45AE-878A-BAB7291924A1}"/>
                                     <w:text/>
                                   </w:sdtPr>
+                                  <w:sdtEndPr/>
                                   <w:sdtContent>
                                     <w:p>
                                       <w:pPr>
@@ -137,6 +139,7 @@
                                     <w:dataBinding w:prefixMappings="xmlns:ns0='http://purl.org/dc/elements/1.1/' xmlns:ns1='http://schemas.openxmlformats.org/package/2006/metadata/core-properties' " w:xpath="/ns1:coreProperties[1]/ns0:subject[1]" w:storeItemID="{6C3C8BC8-F283-45AE-878A-BAB7291924A1}"/>
                                     <w:text/>
                                   </w:sdtPr>
+                                  <w:sdtEndPr/>
                                   <w:sdtContent>
                                     <w:p>
                                       <w:pPr>
@@ -250,6 +253,7 @@
                                       <w:color w:val="FFFFFF" w:themeColor="background1"/>
                                       <w:sz w:val="32"/>
                                       <w:szCs w:val="32"/>
+                                      <w:lang w:val="nl-NL"/>
                                     </w:rPr>
                                     <w:alias w:val="Author"/>
                                     <w:tag w:val=""/>
@@ -257,6 +261,7 @@
                                     <w:dataBinding w:prefixMappings="xmlns:ns0='http://purl.org/dc/elements/1.1/' xmlns:ns1='http://schemas.openxmlformats.org/package/2006/metadata/core-properties' " w:xpath="/ns1:coreProperties[1]/ns0:creator[1]" w:storeItemID="{6C3C8BC8-F283-45AE-878A-BAB7291924A1}"/>
                                     <w:text/>
                                   </w:sdtPr>
+                                  <w:sdtEndPr/>
                                   <w:sdtContent>
                                     <w:p>
                                       <w:pPr>
@@ -265,6 +270,7 @@
                                           <w:color w:val="FFFFFF" w:themeColor="background1"/>
                                           <w:sz w:val="32"/>
                                           <w:szCs w:val="32"/>
+                                          <w:lang w:val="nl-NL"/>
                                         </w:rPr>
                                       </w:pPr>
                                       <w:r>
@@ -272,6 +278,7 @@
                                           <w:color w:val="FFFFFF" w:themeColor="background1"/>
                                           <w:sz w:val="32"/>
                                           <w:szCs w:val="32"/>
+                                          <w:lang w:val="nl-NL"/>
                                         </w:rPr>
                                         <w:t>Joël van Baal</w:t>
                                       </w:r>
@@ -294,6 +301,7 @@
                                         <w:color w:val="FFFFFF" w:themeColor="background1"/>
                                         <w:sz w:val="18"/>
                                         <w:szCs w:val="18"/>
+                                        <w:lang w:val="nl-NL"/>
                                       </w:rPr>
                                       <w:alias w:val="Company"/>
                                       <w:tag w:val=""/>
@@ -301,6 +309,7 @@
                                       <w:dataBinding w:prefixMappings="xmlns:ns0='http://schemas.openxmlformats.org/officeDocument/2006/extended-properties' " w:xpath="/ns0:Properties[1]/ns0:Company[1]" w:storeItemID="{6668398D-A668-4E3E-A5EB-62B293D839F1}"/>
                                       <w:text/>
                                     </w:sdtPr>
+                                    <w:sdtEndPr/>
                                     <w:sdtContent>
                                       <w:r>
                                         <w:rPr>
@@ -308,6 +317,7 @@
                                           <w:color w:val="FFFFFF" w:themeColor="background1"/>
                                           <w:sz w:val="18"/>
                                           <w:szCs w:val="18"/>
+                                          <w:lang w:val="nl-NL"/>
                                         </w:rPr>
                                         <w:t>phoenix corp.</w:t>
                                       </w:r>
@@ -318,6 +328,7 @@
                                       <w:color w:val="FFFFFF" w:themeColor="background1"/>
                                       <w:sz w:val="18"/>
                                       <w:szCs w:val="18"/>
+                                      <w:lang w:val="nl-NL"/>
                                     </w:rPr>
                                     <w:t>  </w:t>
                                   </w:r>
@@ -335,6 +346,7 @@
                                       <w:dataBinding w:prefixMappings="xmlns:ns0='http://schemas.microsoft.com/office/2006/coverPageProps' " w:xpath="/ns0:CoverPageProperties[1]/ns0:CompanyAddress[1]" w:storeItemID="{55AF091B-3C7A-41E3-B477-F2FDAA23CFDA}"/>
                                       <w:text/>
                                     </w:sdtPr>
+                                    <w:sdtEndPr/>
                                     <w:sdtContent>
                                       <w:r>
                                         <w:rPr>
@@ -398,6 +410,7 @@
                               <w:dataBinding w:prefixMappings="xmlns:ns0='http://purl.org/dc/elements/1.1/' xmlns:ns1='http://schemas.openxmlformats.org/package/2006/metadata/core-properties' " w:xpath="/ns1:coreProperties[1]/ns0:title[1]" w:storeItemID="{6C3C8BC8-F283-45AE-878A-BAB7291924A1}"/>
                               <w:text/>
                             </w:sdtPr>
+                            <w:sdtEndPr/>
                             <w:sdtContent>
                               <w:p>
                                 <w:pPr>
@@ -436,6 +449,7 @@
                               <w:dataBinding w:prefixMappings="xmlns:ns0='http://purl.org/dc/elements/1.1/' xmlns:ns1='http://schemas.openxmlformats.org/package/2006/metadata/core-properties' " w:xpath="/ns1:coreProperties[1]/ns0:subject[1]" w:storeItemID="{6C3C8BC8-F283-45AE-878A-BAB7291924A1}"/>
                               <w:text/>
                             </w:sdtPr>
+                            <w:sdtEndPr/>
                             <w:sdtContent>
                               <w:p>
                                 <w:pPr>
@@ -474,6 +488,7 @@
                                 <w:color w:val="FFFFFF" w:themeColor="background1"/>
                                 <w:sz w:val="32"/>
                                 <w:szCs w:val="32"/>
+                                <w:lang w:val="nl-NL"/>
                               </w:rPr>
                               <w:alias w:val="Author"/>
                               <w:tag w:val=""/>
@@ -481,6 +496,7 @@
                               <w:dataBinding w:prefixMappings="xmlns:ns0='http://purl.org/dc/elements/1.1/' xmlns:ns1='http://schemas.openxmlformats.org/package/2006/metadata/core-properties' " w:xpath="/ns1:coreProperties[1]/ns0:creator[1]" w:storeItemID="{6C3C8BC8-F283-45AE-878A-BAB7291924A1}"/>
                               <w:text/>
                             </w:sdtPr>
+                            <w:sdtEndPr/>
                             <w:sdtContent>
                               <w:p>
                                 <w:pPr>
@@ -489,6 +505,7 @@
                                     <w:color w:val="FFFFFF" w:themeColor="background1"/>
                                     <w:sz w:val="32"/>
                                     <w:szCs w:val="32"/>
+                                    <w:lang w:val="nl-NL"/>
                                   </w:rPr>
                                 </w:pPr>
                                 <w:r>
@@ -496,6 +513,7 @@
                                     <w:color w:val="FFFFFF" w:themeColor="background1"/>
                                     <w:sz w:val="32"/>
                                     <w:szCs w:val="32"/>
+                                    <w:lang w:val="nl-NL"/>
                                   </w:rPr>
                                   <w:t>Joël van Baal</w:t>
                                 </w:r>
@@ -518,6 +536,7 @@
                                   <w:color w:val="FFFFFF" w:themeColor="background1"/>
                                   <w:sz w:val="18"/>
                                   <w:szCs w:val="18"/>
+                                  <w:lang w:val="nl-NL"/>
                                 </w:rPr>
                                 <w:alias w:val="Company"/>
                                 <w:tag w:val=""/>
@@ -525,6 +544,7 @@
                                 <w:dataBinding w:prefixMappings="xmlns:ns0='http://schemas.openxmlformats.org/officeDocument/2006/extended-properties' " w:xpath="/ns0:Properties[1]/ns0:Company[1]" w:storeItemID="{6668398D-A668-4E3E-A5EB-62B293D839F1}"/>
                                 <w:text/>
                               </w:sdtPr>
+                              <w:sdtEndPr/>
                               <w:sdtContent>
                                 <w:r>
                                   <w:rPr>
@@ -532,6 +552,7 @@
                                     <w:color w:val="FFFFFF" w:themeColor="background1"/>
                                     <w:sz w:val="18"/>
                                     <w:szCs w:val="18"/>
+                                    <w:lang w:val="nl-NL"/>
                                   </w:rPr>
                                   <w:t>phoenix corp.</w:t>
                                 </w:r>
@@ -542,6 +563,7 @@
                                 <w:color w:val="FFFFFF" w:themeColor="background1"/>
                                 <w:sz w:val="18"/>
                                 <w:szCs w:val="18"/>
+                                <w:lang w:val="nl-NL"/>
                               </w:rPr>
                               <w:t>  </w:t>
                             </w:r>
@@ -559,6 +581,7 @@
                                 <w:dataBinding w:prefixMappings="xmlns:ns0='http://schemas.microsoft.com/office/2006/coverPageProps' " w:xpath="/ns0:CoverPageProperties[1]/ns0:CompanyAddress[1]" w:storeItemID="{55AF091B-3C7A-41E3-B477-F2FDAA23CFDA}"/>
                                 <w:text/>
                               </w:sdtPr>
+                              <w:sdtEndPr/>
                               <w:sdtContent>
                                 <w:r>
                                   <w:rPr>
@@ -613,6 +636,7 @@
         <w:dataBinding w:prefixMappings="xmlns:ns0='http://purl.org/dc/elements/1.1/' xmlns:ns1='http://schemas.openxmlformats.org/package/2006/metadata/core-properties' " w:xpath="/ns1:coreProperties[1]/ns0:title[1]" w:storeItemID="{6C3C8BC8-F283-45AE-878A-BAB7291924A1}"/>
         <w:text/>
       </w:sdtPr>
+      <w:sdtEndPr/>
       <w:sdtContent>
         <w:p>
           <w:pPr>
@@ -875,6 +899,12 @@
     </w:p>
     <w:sdt>
       <w:sdtPr>
+        <w:rPr>
+          <w:rFonts w:asciiTheme="minorHAnsi" w:eastAsiaTheme="minorHAnsi" w:hAnsiTheme="minorHAnsi" w:cstheme="minorBidi"/>
+          <w:color w:val="auto"/>
+          <w:sz w:val="22"/>
+          <w:szCs w:val="22"/>
+        </w:rPr>
         <w:id w:val="680782978"/>
         <w:docPartObj>
           <w:docPartGallery w:val="Table of Contents"/>
@@ -883,13 +913,9 @@
       </w:sdtPr>
       <w:sdtEndPr>
         <w:rPr>
-          <w:rFonts w:asciiTheme="minorHAnsi" w:eastAsiaTheme="minorHAnsi" w:hAnsiTheme="minorHAnsi" w:cstheme="minorBidi"/>
           <w:b/>
           <w:bCs/>
           <w:noProof/>
-          <w:color w:val="auto"/>
-          <w:sz w:val="22"/>
-          <w:szCs w:val="22"/>
         </w:rPr>
       </w:sdtEndPr>
       <w:sdtContent>
@@ -903,8 +929,6 @@
           </w:r>
           <w:proofErr w:type="spellEnd"/>
         </w:p>
-        <w:bookmarkStart w:id="2" w:name="_GoBack"/>
-        <w:bookmarkEnd w:id="2"/>
         <w:p>
           <w:pPr>
             <w:pStyle w:val="TOC1"/>
@@ -1569,15 +1593,27 @@
           <w:lang w:val="nl-NL"/>
         </w:rPr>
       </w:pPr>
-      <w:bookmarkStart w:id="3" w:name="_Toc24718844"/>
+      <w:bookmarkStart w:id="2" w:name="_Toc24718844"/>
       <w:r>
         <w:rPr>
           <w:lang w:val="nl-NL"/>
         </w:rPr>
         <w:lastRenderedPageBreak/>
-        <w:t>Inlijding</w:t>
-      </w:r>
-      <w:bookmarkEnd w:id="3"/>
+        <w:t>Inl</w:t>
+      </w:r>
+      <w:r>
+        <w:rPr>
+          <w:lang w:val="nl-NL"/>
+        </w:rPr>
+        <w:t>ei</w:t>
+      </w:r>
+      <w:r>
+        <w:rPr>
+          <w:lang w:val="nl-NL"/>
+        </w:rPr>
+        <w:t>ding</w:t>
+      </w:r>
+      <w:bookmarkEnd w:id="2"/>
     </w:p>
     <w:p>
       <w:pPr>
@@ -1605,14 +1641,14 @@
           <w:lang w:val="nl-NL"/>
         </w:rPr>
       </w:pPr>
-      <w:bookmarkStart w:id="4" w:name="_Toc24718845"/>
+      <w:bookmarkStart w:id="3" w:name="_Toc24718845"/>
       <w:r>
         <w:rPr>
           <w:lang w:val="nl-NL"/>
         </w:rPr>
         <w:t>Doel</w:t>
       </w:r>
-      <w:bookmarkEnd w:id="4"/>
+      <w:bookmarkEnd w:id="3"/>
     </w:p>
     <w:p>
       <w:pPr>
@@ -1647,28 +1683,57 @@
           <w:lang w:val="nl-NL"/>
         </w:rPr>
       </w:pPr>
-      <w:bookmarkStart w:id="5" w:name="_Toc24718846"/>
+      <w:bookmarkStart w:id="4" w:name="_Toc24718846"/>
       <w:r>
         <w:rPr>
           <w:lang w:val="nl-NL"/>
         </w:rPr>
         <w:t>Werkzaamheden</w:t>
+      </w:r>
+      <w:bookmarkEnd w:id="4"/>
+    </w:p>
+    <w:p>
+      <w:pPr>
+        <w:pStyle w:val="Heading2"/>
+        <w:rPr>
+          <w:lang w:val="nl-NL"/>
+        </w:rPr>
+      </w:pPr>
+      <w:bookmarkStart w:id="5" w:name="_Toc24718847"/>
+      <w:r>
+        <w:rPr>
+          <w:lang w:val="nl-NL"/>
+        </w:rPr>
+        <w:t>Firebase</w:t>
       </w:r>
       <w:bookmarkEnd w:id="5"/>
     </w:p>
     <w:p>
       <w:pPr>
+        <w:rPr>
+          <w:lang w:val="nl-NL"/>
+        </w:rPr>
+      </w:pPr>
+      <w:r>
+        <w:rPr>
+          <w:lang w:val="nl-NL"/>
+        </w:rPr>
+        <w:t>Er moet worden uit gezocht worden hoe firebase werkt en hoe we dat kunnen gebruiken in unity. Hiervoor kunnen we naar internet om dat uit te zoeken.</w:t>
+      </w:r>
+    </w:p>
+    <w:p>
+      <w:pPr>
         <w:pStyle w:val="Heading2"/>
         <w:rPr>
           <w:lang w:val="nl-NL"/>
         </w:rPr>
       </w:pPr>
-      <w:bookmarkStart w:id="6" w:name="_Toc24718847"/>
-      <w:r>
-        <w:rPr>
-          <w:lang w:val="nl-NL"/>
-        </w:rPr>
-        <w:t>Firebase</w:t>
+      <w:bookmarkStart w:id="6" w:name="_Toc24718848"/>
+      <w:r>
+        <w:rPr>
+          <w:lang w:val="nl-NL"/>
+        </w:rPr>
+        <w:t>Connectie</w:t>
       </w:r>
       <w:bookmarkEnd w:id="6"/>
     </w:p>
@@ -1682,7 +1747,7 @@
         <w:rPr>
           <w:lang w:val="nl-NL"/>
         </w:rPr>
-        <w:t>Er moet worden uit gezocht worden hoe firebase werkt en hoe we dat kunnen gebruiken in unity. Hiervoor kunnen we naar internet om dat uit te zoeken.</w:t>
+        <w:t>Zodra er met firebase gewerkt kan worden moet er een connectie kunnen worden gemaakt. Zodat we data van de ene naar de andere testuuren ende andere kant op.</w:t>
       </w:r>
     </w:p>
     <w:p>
@@ -1692,12 +1757,12 @@
           <w:lang w:val="nl-NL"/>
         </w:rPr>
       </w:pPr>
-      <w:bookmarkStart w:id="7" w:name="_Toc24718848"/>
-      <w:r>
-        <w:rPr>
-          <w:lang w:val="nl-NL"/>
-        </w:rPr>
-        <w:t>Connectie</w:t>
+      <w:bookmarkStart w:id="7" w:name="_Toc24718849"/>
+      <w:r>
+        <w:rPr>
+          <w:lang w:val="nl-NL"/>
+        </w:rPr>
+        <w:t>Errors</w:t>
       </w:r>
       <w:bookmarkEnd w:id="7"/>
     </w:p>
@@ -1711,7 +1776,13 @@
         <w:rPr>
           <w:lang w:val="nl-NL"/>
         </w:rPr>
-        <w:t>Zodra er met firebase gewerkt kan worden moet er een connectie kunnen worden gemaakt. Zodat we data van de ene naar de andere testuuren ende andere kant op.</w:t>
+        <w:t xml:space="preserve">Er zijn ook errors die door gegeven worden. </w:t>
+      </w:r>
+      <w:r>
+        <w:rPr>
+          <w:lang w:val="nl-NL"/>
+        </w:rPr>
+        <w:t>Die errors moeten worden behandeld en de juiste melding geven zoals: “het is niet you beurt” (als je online speeld)</w:t>
       </w:r>
     </w:p>
     <w:p>
@@ -1721,12 +1792,12 @@
           <w:lang w:val="nl-NL"/>
         </w:rPr>
       </w:pPr>
-      <w:bookmarkStart w:id="8" w:name="_Toc24718849"/>
-      <w:r>
-        <w:rPr>
-          <w:lang w:val="nl-NL"/>
-        </w:rPr>
-        <w:t>Errors</w:t>
+      <w:bookmarkStart w:id="8" w:name="_Toc24718850"/>
+      <w:r>
+        <w:rPr>
+          <w:lang w:val="nl-NL"/>
+        </w:rPr>
+        <w:t>Debuggen</w:t>
       </w:r>
       <w:bookmarkEnd w:id="8"/>
     </w:p>
@@ -1740,28 +1811,22 @@
         <w:rPr>
           <w:lang w:val="nl-NL"/>
         </w:rPr>
-        <w:t xml:space="preserve">Er zijn ook errors die door gegeven worden. </w:t>
-      </w:r>
-      <w:r>
-        <w:rPr>
-          <w:lang w:val="nl-NL"/>
-        </w:rPr>
-        <w:t>Die errors moeten worden behandeld en de juiste melding geven zoals: “het is niet you beurt” (als je online speeld)</w:t>
+        <w:t>Er moet ook getest worden of de conectie tussen de twee laptops/pc’s werkt. Hierbij komen ook problemen die opgelost moeten worden.</w:t>
       </w:r>
     </w:p>
     <w:p>
       <w:pPr>
-        <w:pStyle w:val="Heading2"/>
+        <w:pStyle w:val="Heading1"/>
         <w:rPr>
           <w:lang w:val="nl-NL"/>
         </w:rPr>
       </w:pPr>
-      <w:bookmarkStart w:id="9" w:name="_Toc24718850"/>
-      <w:r>
-        <w:rPr>
-          <w:lang w:val="nl-NL"/>
-        </w:rPr>
-        <w:t>Debuggen</w:t>
+      <w:bookmarkStart w:id="9" w:name="_Toc24718851"/>
+      <w:r>
+        <w:rPr>
+          <w:lang w:val="nl-NL"/>
+        </w:rPr>
+        <w:t>Benodigdheden</w:t>
       </w:r>
       <w:bookmarkEnd w:id="9"/>
     </w:p>
@@ -1775,24 +1840,39 @@
         <w:rPr>
           <w:lang w:val="nl-NL"/>
         </w:rPr>
-        <w:t>Er moet ook getest worden of de conectie tussen de twee laptops/pc’s werkt. Hierbij komen ook problemen die opgelost moeten worden.</w:t>
+        <w:t>Om het progrma te maken zijn de volgende programa’s en producten nodig.</w:t>
       </w:r>
     </w:p>
     <w:p>
       <w:pPr>
-        <w:pStyle w:val="Heading1"/>
         <w:rPr>
           <w:lang w:val="nl-NL"/>
         </w:rPr>
       </w:pPr>
-      <w:bookmarkStart w:id="10" w:name="_Toc24718851"/>
-      <w:r>
-        <w:rPr>
-          <w:lang w:val="nl-NL"/>
-        </w:rPr>
-        <w:t>Benodigdheden</w:t>
-      </w:r>
-      <w:bookmarkEnd w:id="10"/>
+      <w:r>
+        <w:rPr>
+          <w:lang w:val="nl-NL"/>
+        </w:rPr>
+        <w:t>Unity</w:t>
+      </w:r>
+      <w:r>
+        <w:rPr>
+          <w:lang w:val="nl-NL"/>
+        </w:rPr>
+        <w:t xml:space="preserve"> en visual studio</w:t>
+      </w:r>
+      <w:r>
+        <w:rPr>
+          <w:lang w:val="nl-NL"/>
+        </w:rPr>
+        <w:t xml:space="preserve"> is nodig on het progr</w:t>
+      </w:r>
+      <w:r>
+        <w:rPr>
+          <w:lang w:val="nl-NL"/>
+        </w:rPr>
+        <w:t>ama te maken en met een gedeelte van het programa samen werken met firebase. Om tetesten zijn er twee laptops nodig die het spel alebij aan kunnen. Gelukig heben we al twee laptops die best goed zijn hier voor.</w:t>
+      </w:r>
     </w:p>
     <w:p>
       <w:pPr>
@@ -1804,52 +1884,10 @@
         <w:rPr>
           <w:lang w:val="nl-NL"/>
         </w:rPr>
-        <w:t>Om het progrma te maken zijn de volgende programa’s en producten nodig.</w:t>
-      </w:r>
-    </w:p>
-    <w:p>
-      <w:pPr>
-        <w:rPr>
-          <w:lang w:val="nl-NL"/>
-        </w:rPr>
-      </w:pPr>
-      <w:r>
-        <w:rPr>
-          <w:lang w:val="nl-NL"/>
-        </w:rPr>
-        <w:t>Unity</w:t>
-      </w:r>
-      <w:r>
-        <w:rPr>
-          <w:lang w:val="nl-NL"/>
-        </w:rPr>
-        <w:t xml:space="preserve"> en visual studio</w:t>
-      </w:r>
-      <w:r>
-        <w:rPr>
-          <w:lang w:val="nl-NL"/>
-        </w:rPr>
-        <w:t xml:space="preserve"> is nodig on het progr</w:t>
-      </w:r>
-      <w:r>
-        <w:rPr>
-          <w:lang w:val="nl-NL"/>
-        </w:rPr>
-        <w:t>ama te maken en met een gedeelte van het programa samen werken met firebase. Om tetesten zijn er twee laptops nodig die het spel alebij aan kunnen. Gelukig heben we al twee laptops die best goed zijn hier voor.</w:t>
-      </w:r>
-    </w:p>
-    <w:p>
-      <w:pPr>
-        <w:rPr>
-          <w:lang w:val="nl-NL"/>
-        </w:rPr>
-      </w:pPr>
-      <w:r>
-        <w:rPr>
-          <w:lang w:val="nl-NL"/>
-        </w:rPr>
         <w:br w:type="page"/>
       </w:r>
+      <w:bookmarkStart w:id="10" w:name="_GoBack"/>
+      <w:bookmarkEnd w:id="10"/>
     </w:p>
     <w:p>
       <w:pPr>
@@ -1982,12 +2020,14 @@
                 <w:lang w:val="nl-NL"/>
               </w:rPr>
             </w:pPr>
+            <w:proofErr w:type="spellStart"/>
             <w:r>
               <w:rPr>
                 <w:lang w:val="nl-NL"/>
               </w:rPr>
               <w:t>Firebase</w:t>
             </w:r>
+            <w:proofErr w:type="spellEnd"/>
           </w:p>
         </w:tc>
         <w:tc>
@@ -2075,8 +2115,16 @@
               <w:rPr>
                 <w:lang w:val="nl-NL"/>
               </w:rPr>
-              <w:t>Battle ships</w:t>
-            </w:r>
+              <w:t xml:space="preserve">Battle </w:t>
+            </w:r>
+            <w:proofErr w:type="spellStart"/>
+            <w:r>
+              <w:rPr>
+                <w:lang w:val="nl-NL"/>
+              </w:rPr>
+              <w:t>ships</w:t>
+            </w:r>
+            <w:proofErr w:type="spellEnd"/>
           </w:p>
         </w:tc>
         <w:tc>
@@ -2392,6 +2440,7 @@
     <w:lsdException w:name="HTML Sample" w:semiHidden="1" w:unhideWhenUsed="1"/>
     <w:lsdException w:name="HTML Typewriter" w:semiHidden="1" w:unhideWhenUsed="1"/>
     <w:lsdException w:name="HTML Variable" w:semiHidden="1" w:unhideWhenUsed="1"/>
+    <w:lsdException w:name="Normal Table" w:semiHidden="1" w:unhideWhenUsed="1"/>
     <w:lsdException w:name="annotation subject" w:semiHidden="1" w:unhideWhenUsed="1"/>
     <w:lsdException w:name="No List" w:semiHidden="1" w:unhideWhenUsed="1"/>
     <w:lsdException w:name="Outline List 1" w:semiHidden="1" w:unhideWhenUsed="1"/>
@@ -2438,8 +2487,10 @@
     <w:lsdException w:name="Table Subtle 2" w:semiHidden="1" w:unhideWhenUsed="1"/>
     <w:lsdException w:name="Table Web 1" w:semiHidden="1" w:unhideWhenUsed="1"/>
     <w:lsdException w:name="Table Web 2" w:semiHidden="1" w:unhideWhenUsed="1"/>
+    <w:lsdException w:name="Table Web 3" w:semiHidden="1" w:unhideWhenUsed="1"/>
     <w:lsdException w:name="Balloon Text" w:semiHidden="1" w:unhideWhenUsed="1"/>
     <w:lsdException w:name="Table Grid" w:uiPriority="39"/>
+    <w:lsdException w:name="Table Theme" w:semiHidden="1" w:unhideWhenUsed="1"/>
     <w:lsdException w:name="Placeholder Text" w:semiHidden="1"/>
     <w:lsdException w:name="No Spacing" w:uiPriority="1" w:qFormat="1"/>
     <w:lsdException w:name="Light Shading" w:uiPriority="60"/>
@@ -2711,6 +2762,7 @@
   <w:style w:type="character" w:default="1" w:styleId="DefaultParagraphFont">
     <w:name w:val="Default Paragraph Font"/>
     <w:uiPriority w:val="1"/>
+    <w:semiHidden/>
     <w:unhideWhenUsed/>
   </w:style>
   <w:style w:type="table" w:default="1" w:styleId="TableNormal">
@@ -3284,7 +3336,7 @@
 </file>
 
 <file path=customXml/itemProps2.xml><?xml version="1.0" encoding="utf-8"?>
-<ds:datastoreItem xmlns:ds="http://schemas.openxmlformats.org/officeDocument/2006/customXml" ds:itemID="{FEB3077B-1A28-4081-8A50-46113E6CBE34}">
+<ds:datastoreItem xmlns:ds="http://schemas.openxmlformats.org/officeDocument/2006/customXml" ds:itemID="{A30B0CA0-FA20-41E6-8D36-2476C503F684}">
   <ds:schemaRefs>
     <ds:schemaRef ds:uri="http://schemas.openxmlformats.org/officeDocument/2006/bibliography"/>
   </ds:schemaRefs>

</xml_diff>